<commit_message>
Clases U02C04 y U02C05 listas. Agregado al programa de sección formas de evaluación
</commit_message>
<xml_diff>
--- a/materiales/PROGRAMA FISICA IIIB - PLAN 2016 - 2019-2021.docx
+++ b/materiales/PROGRAMA FISICA IIIB - PLAN 2016 - 2019-2021.docx
@@ -6,7 +6,6 @@
       <w:pPr>
         <w:pStyle w:val="Normal"/>
         <w:widowControl w:val="false"/>
-        <w:pBdr/>
         <w:spacing w:lineRule="auto" w:line="276" w:before="0" w:after="0"/>
         <w:rPr>
           <w:rFonts w:ascii="Arial" w:hAnsi="Arial" w:eastAsia="Arial" w:cs="Arial"/>
@@ -46,15 +45,15 @@
         <w:tblLook w:noVBand="1" w:val="0400" w:noHBand="0" w:lastColumn="0" w:firstColumn="0" w:lastRow="0" w:firstRow="0"/>
       </w:tblPr>
       <w:tblGrid>
-        <w:gridCol w:w="1437"/>
+        <w:gridCol w:w="1435"/>
         <w:gridCol w:w="2108"/>
-        <w:gridCol w:w="6525"/>
+        <w:gridCol w:w="6527"/>
       </w:tblGrid>
       <w:tr>
         <w:trPr/>
         <w:tc>
           <w:tcPr>
-            <w:tcW w:w="1437" w:type="dxa"/>
+            <w:tcW w:w="1435" w:type="dxa"/>
             <w:vMerge w:val="restart"/>
             <w:tcBorders>
               <w:top w:val="single" w:sz="4" w:space="0" w:color="000000"/>
@@ -148,7 +147,7 @@
         </w:tc>
         <w:tc>
           <w:tcPr>
-            <w:tcW w:w="6525" w:type="dxa"/>
+            <w:tcW w:w="6527" w:type="dxa"/>
             <w:tcBorders>
               <w:top w:val="single" w:sz="4" w:space="0" w:color="000000"/>
               <w:left w:val="single" w:sz="4" w:space="0" w:color="000000"/>
@@ -177,7 +176,7 @@
         <w:trPr/>
         <w:tc>
           <w:tcPr>
-            <w:tcW w:w="1437" w:type="dxa"/>
+            <w:tcW w:w="1435" w:type="dxa"/>
             <w:vMerge w:val="continue"/>
             <w:tcBorders>
               <w:top w:val="single" w:sz="4" w:space="0" w:color="000000"/>
@@ -193,7 +192,6 @@
             <w:pPr>
               <w:pStyle w:val="Normal"/>
               <w:widowControl w:val="false"/>
-              <w:pBdr/>
               <w:spacing w:lineRule="auto" w:line="276" w:before="0" w:after="160"/>
               <w:rPr/>
             </w:pPr>
@@ -235,7 +233,7 @@
         </w:tc>
         <w:tc>
           <w:tcPr>
-            <w:tcW w:w="6525" w:type="dxa"/>
+            <w:tcW w:w="6527" w:type="dxa"/>
             <w:tcBorders>
               <w:top w:val="single" w:sz="4" w:space="0" w:color="000000"/>
               <w:left w:val="single" w:sz="4" w:space="0" w:color="000000"/>
@@ -264,7 +262,7 @@
         <w:trPr/>
         <w:tc>
           <w:tcPr>
-            <w:tcW w:w="1437" w:type="dxa"/>
+            <w:tcW w:w="1435" w:type="dxa"/>
             <w:vMerge w:val="continue"/>
             <w:tcBorders>
               <w:top w:val="single" w:sz="4" w:space="0" w:color="000000"/>
@@ -280,7 +278,6 @@
             <w:pPr>
               <w:pStyle w:val="Normal"/>
               <w:widowControl w:val="false"/>
-              <w:pBdr/>
               <w:spacing w:lineRule="auto" w:line="276" w:before="0" w:after="160"/>
               <w:rPr/>
             </w:pPr>
@@ -322,7 +319,7 @@
         </w:tc>
         <w:tc>
           <w:tcPr>
-            <w:tcW w:w="6525" w:type="dxa"/>
+            <w:tcW w:w="6527" w:type="dxa"/>
             <w:tcBorders>
               <w:top w:val="single" w:sz="4" w:space="0" w:color="000000"/>
               <w:left w:val="single" w:sz="4" w:space="0" w:color="000000"/>
@@ -351,7 +348,7 @@
         <w:trPr/>
         <w:tc>
           <w:tcPr>
-            <w:tcW w:w="1437" w:type="dxa"/>
+            <w:tcW w:w="1435" w:type="dxa"/>
             <w:vMerge w:val="continue"/>
             <w:tcBorders>
               <w:top w:val="single" w:sz="4" w:space="0" w:color="000000"/>
@@ -367,7 +364,6 @@
             <w:pPr>
               <w:pStyle w:val="Normal"/>
               <w:widowControl w:val="false"/>
-              <w:pBdr/>
               <w:spacing w:lineRule="auto" w:line="276" w:before="0" w:after="160"/>
               <w:rPr/>
             </w:pPr>
@@ -409,7 +405,7 @@
         </w:tc>
         <w:tc>
           <w:tcPr>
-            <w:tcW w:w="6525" w:type="dxa"/>
+            <w:tcW w:w="6527" w:type="dxa"/>
             <w:tcBorders>
               <w:top w:val="single" w:sz="4" w:space="0" w:color="000000"/>
               <w:left w:val="single" w:sz="4" w:space="0" w:color="000000"/>
@@ -548,23 +544,7 @@
             </w:pPr>
             <w:r>
               <w:rPr/>
-              <w:t xml:space="preserve">Física </w:t>
-            </w:r>
-            <w:r>
-              <w:rPr/>
-              <w:t>II</w:t>
-            </w:r>
-            <w:r>
-              <w:rPr/>
-              <w:t>I</w:t>
-            </w:r>
-            <w:r>
-              <w:rPr/>
-              <w:t>B</w:t>
-            </w:r>
-            <w:r>
-              <w:rPr/>
-              <w:t xml:space="preserve"> (Res. SEDEyVE 029/16) </w:t>
+              <w:t xml:space="preserve">Física IIIB (Res. SEDEyVE 029/16) </w:t>
             </w:r>
           </w:p>
         </w:tc>
@@ -623,7 +603,6 @@
             <w:pPr>
               <w:pStyle w:val="Normal"/>
               <w:widowControl w:val="false"/>
-              <w:pBdr/>
               <w:spacing w:lineRule="auto" w:line="276" w:before="0" w:after="160"/>
               <w:rPr>
                 <w:b/>
@@ -655,7 +634,6 @@
             <w:pPr>
               <w:pStyle w:val="Normal"/>
               <w:widowControl w:val="false"/>
-              <w:pBdr/>
               <w:spacing w:lineRule="auto" w:line="276" w:before="0" w:after="160"/>
               <w:rPr>
                 <w:b/>
@@ -691,11 +669,7 @@
             </w:pPr>
             <w:r>
               <w:rPr/>
-              <w:t>B5</w:t>
-            </w:r>
-            <w:r>
-              <w:rPr/>
-              <w:t>331 (y B5287)</w:t>
+              <w:t>B5331 (y B5287)</w:t>
             </w:r>
           </w:p>
         </w:tc>
@@ -735,12 +709,12 @@
       </w:tblPr>
       <w:tblGrid>
         <w:gridCol w:w="2657"/>
-        <w:gridCol w:w="2474"/>
-        <w:gridCol w:w="108"/>
+        <w:gridCol w:w="2472"/>
+        <w:gridCol w:w="109"/>
         <w:gridCol w:w="2367"/>
-        <w:gridCol w:w="1"/>
-        <w:gridCol w:w="297"/>
-        <w:gridCol w:w="2179"/>
+        <w:gridCol w:w="2"/>
+        <w:gridCol w:w="296"/>
+        <w:gridCol w:w="2180"/>
       </w:tblGrid>
       <w:tr>
         <w:trPr/>
@@ -859,7 +833,6 @@
             <w:pPr>
               <w:pStyle w:val="Normal"/>
               <w:widowControl w:val="false"/>
-              <w:pBdr/>
               <w:spacing w:lineRule="auto" w:line="276" w:before="0" w:after="160"/>
               <w:rPr>
                 <w:b/>
@@ -875,7 +848,7 @@
         </w:tc>
         <w:tc>
           <w:tcPr>
-            <w:tcW w:w="2474" w:type="dxa"/>
+            <w:tcW w:w="2472" w:type="dxa"/>
             <w:tcBorders>
               <w:top w:val="single" w:sz="4" w:space="0" w:color="000000"/>
               <w:left w:val="single" w:sz="4" w:space="0" w:color="000000"/>
@@ -903,7 +876,7 @@
         </w:tc>
         <w:tc>
           <w:tcPr>
-            <w:tcW w:w="2475" w:type="dxa"/>
+            <w:tcW w:w="2476" w:type="dxa"/>
             <w:gridSpan w:val="2"/>
             <w:tcBorders>
               <w:top w:val="single" w:sz="4" w:space="0" w:color="000000"/>
@@ -932,7 +905,7 @@
         </w:tc>
         <w:tc>
           <w:tcPr>
-            <w:tcW w:w="2477" w:type="dxa"/>
+            <w:tcW w:w="2478" w:type="dxa"/>
             <w:gridSpan w:val="3"/>
             <w:tcBorders>
               <w:top w:val="single" w:sz="4" w:space="0" w:color="000000"/>
@@ -980,7 +953,6 @@
             <w:pPr>
               <w:pStyle w:val="Normal"/>
               <w:widowControl w:val="false"/>
-              <w:pBdr/>
               <w:spacing w:lineRule="auto" w:line="276" w:before="0" w:after="160"/>
               <w:rPr/>
             </w:pPr>
@@ -991,7 +963,7 @@
         </w:tc>
         <w:tc>
           <w:tcPr>
-            <w:tcW w:w="2474" w:type="dxa"/>
+            <w:tcW w:w="2472" w:type="dxa"/>
             <w:tcBorders>
               <w:top w:val="single" w:sz="4" w:space="0" w:color="000000"/>
               <w:left w:val="single" w:sz="4" w:space="0" w:color="000000"/>
@@ -1017,7 +989,7 @@
         </w:tc>
         <w:tc>
           <w:tcPr>
-            <w:tcW w:w="2475" w:type="dxa"/>
+            <w:tcW w:w="2476" w:type="dxa"/>
             <w:gridSpan w:val="2"/>
             <w:tcBorders>
               <w:top w:val="single" w:sz="4" w:space="0" w:color="000000"/>
@@ -1043,7 +1015,7 @@
         </w:tc>
         <w:tc>
           <w:tcPr>
-            <w:tcW w:w="2477" w:type="dxa"/>
+            <w:tcW w:w="2478" w:type="dxa"/>
             <w:gridSpan w:val="3"/>
             <w:tcBorders>
               <w:top w:val="single" w:sz="4" w:space="0" w:color="000000"/>
@@ -1105,7 +1077,7 @@
         </w:tc>
         <w:tc>
           <w:tcPr>
-            <w:tcW w:w="2582" w:type="dxa"/>
+            <w:tcW w:w="2581" w:type="dxa"/>
             <w:gridSpan w:val="2"/>
             <w:vMerge w:val="restart"/>
             <w:tcBorders>
@@ -1133,7 +1105,7 @@
         </w:tc>
         <w:tc>
           <w:tcPr>
-            <w:tcW w:w="4844" w:type="dxa"/>
+            <w:tcW w:w="4845" w:type="dxa"/>
             <w:gridSpan w:val="4"/>
             <w:tcBorders>
               <w:top w:val="single" w:sz="4" w:space="0" w:color="000000"/>
@@ -1185,7 +1157,6 @@
             <w:pPr>
               <w:pStyle w:val="Normal"/>
               <w:widowControl w:val="false"/>
-              <w:pBdr/>
               <w:spacing w:lineRule="auto" w:line="276" w:before="0" w:after="160"/>
               <w:rPr>
                 <w:b/>
@@ -1201,7 +1172,7 @@
         </w:tc>
         <w:tc>
           <w:tcPr>
-            <w:tcW w:w="2582" w:type="dxa"/>
+            <w:tcW w:w="2581" w:type="dxa"/>
             <w:gridSpan w:val="2"/>
             <w:vMerge w:val="continue"/>
             <w:tcBorders>
@@ -1218,7 +1189,6 @@
             <w:pPr>
               <w:pStyle w:val="Normal"/>
               <w:widowControl w:val="false"/>
-              <w:pBdr/>
               <w:spacing w:lineRule="auto" w:line="276" w:before="0" w:after="160"/>
               <w:rPr>
                 <w:b/>
@@ -1266,7 +1236,7 @@
         </w:tc>
         <w:tc>
           <w:tcPr>
-            <w:tcW w:w="2179" w:type="dxa"/>
+            <w:tcW w:w="2180" w:type="dxa"/>
             <w:tcBorders>
               <w:top w:val="single" w:sz="4" w:space="0" w:color="000000"/>
               <w:left w:val="single" w:sz="4" w:space="0" w:color="000000"/>
@@ -1326,7 +1296,7 @@
         </w:tc>
         <w:tc>
           <w:tcPr>
-            <w:tcW w:w="2582" w:type="dxa"/>
+            <w:tcW w:w="2581" w:type="dxa"/>
             <w:gridSpan w:val="2"/>
             <w:tcBorders>
               <w:top w:val="single" w:sz="4" w:space="0" w:color="000000"/>
@@ -1385,7 +1355,7 @@
         </w:tc>
         <w:tc>
           <w:tcPr>
-            <w:tcW w:w="2179" w:type="dxa"/>
+            <w:tcW w:w="2180" w:type="dxa"/>
             <w:tcBorders>
               <w:top w:val="single" w:sz="4" w:space="0" w:color="000000"/>
               <w:left w:val="single" w:sz="4" w:space="0" w:color="000000"/>
@@ -1444,7 +1414,7 @@
         </w:tc>
         <w:tc>
           <w:tcPr>
-            <w:tcW w:w="2582" w:type="dxa"/>
+            <w:tcW w:w="2581" w:type="dxa"/>
             <w:gridSpan w:val="2"/>
             <w:tcBorders>
               <w:top w:val="single" w:sz="4" w:space="0" w:color="000000"/>
@@ -1506,7 +1476,7 @@
         </w:tc>
         <w:tc>
           <w:tcPr>
-            <w:tcW w:w="2179" w:type="dxa"/>
+            <w:tcW w:w="2180" w:type="dxa"/>
             <w:tcBorders>
               <w:top w:val="single" w:sz="4" w:space="0" w:color="000000"/>
               <w:left w:val="single" w:sz="4" w:space="0" w:color="000000"/>
@@ -1652,23 +1622,7 @@
             </w:pPr>
             <w:r>
               <w:rPr/>
-              <w:t>Martes</w:t>
-            </w:r>
-            <w:r>
-              <w:rPr/>
-              <w:t xml:space="preserve"> 20 :</w:t>
-            </w:r>
-            <w:r>
-              <w:rPr/>
-              <w:t>00</w:t>
-            </w:r>
-            <w:r>
-              <w:rPr/>
-              <w:t>a 23:</w:t>
-            </w:r>
-            <w:r>
-              <w:rPr/>
-              <w:t xml:space="preserve">00 </w:t>
+              <w:t xml:space="preserve">Martes 20 :00a 23:00 </w:t>
             </w:r>
           </w:p>
           <w:p>
@@ -1738,11 +1692,7 @@
             </w:pPr>
             <w:r>
               <w:rPr/>
-              <w:t xml:space="preserve">Miércoles </w:t>
-            </w:r>
-            <w:r>
-              <w:rPr/>
-              <w:t>16 a 20</w:t>
+              <w:t>Miércoles 16 a 20</w:t>
             </w:r>
           </w:p>
         </w:tc>
@@ -1781,14 +1731,14 @@
         <w:tblLook w:noVBand="1" w:val="0400" w:noHBand="0" w:lastColumn="0" w:firstColumn="0" w:lastRow="0" w:firstRow="0"/>
       </w:tblPr>
       <w:tblGrid>
-        <w:gridCol w:w="2688"/>
-        <w:gridCol w:w="7381"/>
+        <w:gridCol w:w="2687"/>
+        <w:gridCol w:w="7382"/>
       </w:tblGrid>
       <w:tr>
         <w:trPr/>
         <w:tc>
           <w:tcPr>
-            <w:tcW w:w="2688" w:type="dxa"/>
+            <w:tcW w:w="2687" w:type="dxa"/>
             <w:tcBorders>
               <w:top w:val="single" w:sz="4" w:space="0" w:color="000000"/>
               <w:left w:val="single" w:sz="4" w:space="0" w:color="000000"/>
@@ -1817,7 +1767,7 @@
         </w:tc>
         <w:tc>
           <w:tcPr>
-            <w:tcW w:w="7381" w:type="dxa"/>
+            <w:tcW w:w="7382" w:type="dxa"/>
             <w:tcBorders>
               <w:top w:val="single" w:sz="4" w:space="0" w:color="000000"/>
               <w:left w:val="single" w:sz="4" w:space="0" w:color="000000"/>
@@ -1846,7 +1796,7 @@
         <w:trPr/>
         <w:tc>
           <w:tcPr>
-            <w:tcW w:w="2688" w:type="dxa"/>
+            <w:tcW w:w="2687" w:type="dxa"/>
             <w:tcBorders>
               <w:top w:val="single" w:sz="4" w:space="0" w:color="000000"/>
               <w:left w:val="single" w:sz="4" w:space="0" w:color="000000"/>
@@ -1875,7 +1825,7 @@
         </w:tc>
         <w:tc>
           <w:tcPr>
-            <w:tcW w:w="7381" w:type="dxa"/>
+            <w:tcW w:w="7382" w:type="dxa"/>
             <w:tcBorders>
               <w:top w:val="single" w:sz="4" w:space="0" w:color="000000"/>
               <w:left w:val="single" w:sz="4" w:space="0" w:color="000000"/>
@@ -1957,7 +1907,6 @@
             <w:pPr>
               <w:pStyle w:val="Normal"/>
               <w:widowControl w:val="false"/>
-              <w:pBdr/>
               <w:shd w:val="clear" w:color="auto" w:fill="FCEBE0"/>
               <w:spacing w:lineRule="auto" w:line="240" w:before="0" w:after="0"/>
               <w:ind w:right="441" w:hanging="0"/>
@@ -2071,7 +2020,6 @@
             <w:pPr>
               <w:pStyle w:val="Normal"/>
               <w:widowControl w:val="false"/>
-              <w:pBdr/>
               <w:shd w:val="clear" w:color="auto" w:fill="FCEBE0"/>
               <w:spacing w:lineRule="auto" w:line="240" w:before="0" w:after="0"/>
               <w:ind w:right="441" w:hanging="0"/>
@@ -2161,7 +2109,6 @@
             <w:pPr>
               <w:pStyle w:val="Normal"/>
               <w:widowControl w:val="false"/>
-              <w:pBdr/>
               <w:shd w:val="clear" w:color="auto" w:fill="FCEBE0"/>
               <w:ind w:right="441" w:hanging="0"/>
               <w:jc w:val="both"/>
@@ -2280,47 +2227,7 @@
                 <w:sz w:val="20"/>
                 <w:szCs w:val="20"/>
               </w:rPr>
-              <w:t>L</w:t>
-            </w:r>
-            <w:r>
-              <w:rPr>
-                <w:rFonts w:eastAsia="Arial" w:cs="Arial" w:ascii="Arial" w:hAnsi="Arial"/>
-                <w:i w:val="false"/>
-                <w:iCs w:val="false"/>
-                <w:sz w:val="20"/>
-                <w:szCs w:val="20"/>
-              </w:rPr>
-              <w:t xml:space="preserve">as clases serán interactivas, con amplio espacio para la </w:t>
-            </w:r>
-            <w:r>
-              <w:rPr>
-                <w:rFonts w:eastAsia="Arial" w:cs="Arial" w:ascii="Arial" w:hAnsi="Arial"/>
-                <w:i w:val="false"/>
-                <w:iCs w:val="false"/>
-                <w:sz w:val="20"/>
-                <w:szCs w:val="20"/>
-              </w:rPr>
-              <w:t xml:space="preserve">discusión de los conceptos claves de la materia. </w:t>
-            </w:r>
-            <w:r>
-              <w:rPr>
-                <w:rFonts w:eastAsia="Arial" w:cs="Arial" w:ascii="Arial" w:hAnsi="Arial"/>
-                <w:i w:val="false"/>
-                <w:iCs w:val="false"/>
-                <w:sz w:val="20"/>
-                <w:szCs w:val="20"/>
-              </w:rPr>
-              <w:t xml:space="preserve">Se realizarán demostraciones y prácticas de laboratorio con los equipos disponibles y con elementos de bajo costo. </w:t>
-            </w:r>
-            <w:r>
-              <w:rPr>
-                <w:rFonts w:eastAsia="Arial" w:cs="Arial" w:ascii="Arial" w:hAnsi="Arial"/>
-                <w:i w:val="false"/>
-                <w:iCs w:val="false"/>
-                <w:sz w:val="20"/>
-                <w:szCs w:val="20"/>
-              </w:rPr>
-              <w:t>En todos los casos se abordará la problemática planteada desde un modelo constructivista.</w:t>
+              <w:t>Las clases serán interactivas, con amplio espacio para la discusión de los conceptos claves de la materia. Se realizarán demostraciones y prácticas de laboratorio con los equipos disponibles y con elementos de bajo costo. En todos los casos se abordará la problemática planteada desde un modelo constructivista.</w:t>
             </w:r>
           </w:p>
         </w:tc>
@@ -2351,7 +2258,7 @@
             <w:r>
               <w:rPr>
                 <w:b/>
-                <w:shd w:fill="F2DCDB" w:val="clear"/>
+                <w:highlight w:val="red"/>
               </w:rPr>
             </w:r>
           </w:p>
@@ -2508,7 +2415,7 @@
             <w:r>
               <w:rPr>
                 <w:b/>
-                <w:shd w:fill="F2DCDB" w:val="clear"/>
+                <w:highlight w:val="red"/>
               </w:rPr>
             </w:r>
           </w:p>
@@ -2520,6 +2427,7 @@
           <w:tcPr>
             <w:tcW w:w="10070" w:type="dxa"/>
             <w:tcBorders>
+              <w:top w:val="single" w:sz="4" w:space="0" w:color="000000"/>
               <w:left w:val="single" w:sz="4" w:space="0" w:color="000000"/>
               <w:bottom w:val="single" w:sz="4" w:space="0" w:color="000000"/>
               <w:right w:val="single" w:sz="4" w:space="0" w:color="000000"/>
@@ -2610,8 +2518,8 @@
         <w:tblLook w:noVBand="1" w:val="0400" w:noHBand="0" w:lastColumn="0" w:firstColumn="0" w:lastRow="0" w:firstRow="0"/>
       </w:tblPr>
       <w:tblGrid>
-        <w:gridCol w:w="3509"/>
-        <w:gridCol w:w="6521"/>
+        <w:gridCol w:w="3508"/>
+        <w:gridCol w:w="6522"/>
       </w:tblGrid>
       <w:tr>
         <w:trPr>
@@ -2619,7 +2527,7 @@
         </w:trPr>
         <w:tc>
           <w:tcPr>
-            <w:tcW w:w="3509" w:type="dxa"/>
+            <w:tcW w:w="3508" w:type="dxa"/>
             <w:tcBorders>
               <w:top w:val="single" w:sz="4" w:space="0" w:color="000000"/>
               <w:left w:val="single" w:sz="4" w:space="0" w:color="000000"/>
@@ -2662,7 +2570,7 @@
         </w:tc>
         <w:tc>
           <w:tcPr>
-            <w:tcW w:w="6521" w:type="dxa"/>
+            <w:tcW w:w="6522" w:type="dxa"/>
             <w:tcBorders>
               <w:top w:val="single" w:sz="4" w:space="0" w:color="000000"/>
               <w:left w:val="single" w:sz="4" w:space="0" w:color="000000"/>
@@ -2700,11 +2608,7 @@
             </w:pPr>
             <w:r>
               <w:rPr/>
-              <w:t xml:space="preserve">Semana 1, </w:t>
-            </w:r>
-            <w:r>
-              <w:rPr/>
-              <w:t>2 y 3</w:t>
+              <w:t>Semana 1, 2 y 3</w:t>
             </w:r>
           </w:p>
         </w:tc>
@@ -2779,23 +2683,7 @@
             </w:pPr>
             <w:r>
               <w:rPr/>
-              <w:t>Una (1</w:t>
-            </w:r>
-            <w:r>
-              <w:rPr/>
-              <w:t xml:space="preserve"> </w:t>
-            </w:r>
-            <w:r>
-              <w:rPr/>
-              <w:t xml:space="preserve">) </w:t>
-            </w:r>
-            <w:r>
-              <w:rPr/>
-              <w:t xml:space="preserve">guía de problemas </w:t>
-            </w:r>
-            <w:r>
-              <w:rPr/>
-              <w:t>y una (1) experiencia de laboratorio</w:t>
+              <w:t>Una (1 ) guía de problemas y una (1) experiencia de laboratorio</w:t>
             </w:r>
           </w:p>
           <w:p>
@@ -2910,8 +2798,8 @@
         <w:tblLook w:noVBand="1" w:val="0400" w:noHBand="0" w:lastColumn="0" w:firstColumn="0" w:lastRow="0" w:firstRow="0"/>
       </w:tblPr>
       <w:tblGrid>
-        <w:gridCol w:w="3509"/>
-        <w:gridCol w:w="6521"/>
+        <w:gridCol w:w="3508"/>
+        <w:gridCol w:w="6522"/>
       </w:tblGrid>
       <w:tr>
         <w:trPr>
@@ -2919,7 +2807,7 @@
         </w:trPr>
         <w:tc>
           <w:tcPr>
-            <w:tcW w:w="3509" w:type="dxa"/>
+            <w:tcW w:w="3508" w:type="dxa"/>
             <w:tcBorders>
               <w:top w:val="single" w:sz="4" w:space="0" w:color="000000"/>
               <w:left w:val="single" w:sz="4" w:space="0" w:color="000000"/>
@@ -2964,7 +2852,7 @@
         </w:tc>
         <w:tc>
           <w:tcPr>
-            <w:tcW w:w="6521" w:type="dxa"/>
+            <w:tcW w:w="6522" w:type="dxa"/>
             <w:tcBorders>
               <w:top w:val="single" w:sz="4" w:space="0" w:color="000000"/>
               <w:left w:val="single" w:sz="4" w:space="0" w:color="000000"/>
@@ -3003,11 +2891,7 @@
             </w:pPr>
             <w:r>
               <w:rPr/>
-              <w:t xml:space="preserve">Semana </w:t>
-            </w:r>
-            <w:r>
-              <w:rPr/>
-              <w:t>4, 5, 6 y 7</w:t>
+              <w:t>Semana 4, 5, 6 y 7</w:t>
             </w:r>
           </w:p>
         </w:tc>
@@ -3100,23 +2984,7 @@
             </w:pPr>
             <w:r>
               <w:rPr/>
-              <w:t>Una (1</w:t>
-            </w:r>
-            <w:r>
-              <w:rPr/>
-              <w:t xml:space="preserve"> </w:t>
-            </w:r>
-            <w:r>
-              <w:rPr/>
-              <w:t xml:space="preserve">) </w:t>
-            </w:r>
-            <w:r>
-              <w:rPr/>
-              <w:t xml:space="preserve">guía de problemas </w:t>
-            </w:r>
-            <w:r>
-              <w:rPr/>
-              <w:t>y una (1) experiencia de laboratorio</w:t>
+              <w:t>Una (1 ) guía de problemas y una (1) experiencia de laboratorio</w:t>
             </w:r>
           </w:p>
           <w:p>
@@ -3254,8 +3122,8 @@
         <w:tblLook w:noVBand="1" w:val="0400" w:noHBand="0" w:lastColumn="0" w:firstColumn="0" w:lastRow="0" w:firstRow="0"/>
       </w:tblPr>
       <w:tblGrid>
-        <w:gridCol w:w="3509"/>
-        <w:gridCol w:w="6521"/>
+        <w:gridCol w:w="3508"/>
+        <w:gridCol w:w="6522"/>
       </w:tblGrid>
       <w:tr>
         <w:trPr>
@@ -3263,7 +3131,7 @@
         </w:trPr>
         <w:tc>
           <w:tcPr>
-            <w:tcW w:w="3509" w:type="dxa"/>
+            <w:tcW w:w="3508" w:type="dxa"/>
             <w:tcBorders>
               <w:top w:val="single" w:sz="4" w:space="0" w:color="000000"/>
               <w:left w:val="single" w:sz="4" w:space="0" w:color="000000"/>
@@ -3310,7 +3178,7 @@
         </w:tc>
         <w:tc>
           <w:tcPr>
-            <w:tcW w:w="6521" w:type="dxa"/>
+            <w:tcW w:w="6522" w:type="dxa"/>
             <w:tcBorders>
               <w:top w:val="single" w:sz="4" w:space="0" w:color="000000"/>
               <w:left w:val="single" w:sz="4" w:space="0" w:color="000000"/>
@@ -3352,19 +3220,7 @@
             </w:pPr>
             <w:r>
               <w:rPr/>
-              <w:t xml:space="preserve">Semana </w:t>
-            </w:r>
-            <w:r>
-              <w:rPr/>
-              <w:t>7</w:t>
-            </w:r>
-            <w:r>
-              <w:rPr/>
-              <w:t xml:space="preserve">, </w:t>
-            </w:r>
-            <w:r>
-              <w:rPr/>
-              <w:t>8, 9, 10 y 11</w:t>
+              <w:t>Semana 7, 8, 9, 10 y 11</w:t>
             </w:r>
           </w:p>
         </w:tc>
@@ -3450,23 +3306,7 @@
             </w:pPr>
             <w:r>
               <w:rPr/>
-              <w:t>Una (1</w:t>
-            </w:r>
-            <w:r>
-              <w:rPr/>
-              <w:t xml:space="preserve"> </w:t>
-            </w:r>
-            <w:r>
-              <w:rPr/>
-              <w:t xml:space="preserve">) </w:t>
-            </w:r>
-            <w:r>
-              <w:rPr/>
-              <w:t xml:space="preserve">guía de problemas </w:t>
-            </w:r>
-            <w:r>
-              <w:rPr/>
-              <w:t>y una (1) experiencia de laboratorio</w:t>
+              <w:t>Una (1 ) guía de problemas y una (1) experiencia de laboratorio</w:t>
             </w:r>
           </w:p>
           <w:p>
@@ -3584,8 +3424,8 @@
         <w:tblLook w:noVBand="1" w:val="0400" w:noHBand="0" w:lastColumn="0" w:firstColumn="0" w:lastRow="0" w:firstRow="0"/>
       </w:tblPr>
       <w:tblGrid>
-        <w:gridCol w:w="3509"/>
-        <w:gridCol w:w="6521"/>
+        <w:gridCol w:w="3508"/>
+        <w:gridCol w:w="6522"/>
       </w:tblGrid>
       <w:tr>
         <w:trPr>
@@ -3593,7 +3433,7 @@
         </w:trPr>
         <w:tc>
           <w:tcPr>
-            <w:tcW w:w="3509" w:type="dxa"/>
+            <w:tcW w:w="3508" w:type="dxa"/>
             <w:tcBorders>
               <w:top w:val="single" w:sz="4" w:space="0" w:color="000000"/>
               <w:left w:val="single" w:sz="4" w:space="0" w:color="000000"/>
@@ -3615,19 +3455,7 @@
               <w:rPr>
                 <w:b/>
               </w:rPr>
-              <w:t xml:space="preserve">Unidad </w:t>
-            </w:r>
-            <w:r>
-              <w:rPr>
-                <w:b/>
-              </w:rPr>
-              <w:t>4</w:t>
-            </w:r>
-            <w:r>
-              <w:rPr>
-                <w:b/>
-              </w:rPr>
-              <w:t xml:space="preserve"> </w:t>
+              <w:t xml:space="preserve">Unidad 4 </w:t>
             </w:r>
           </w:p>
           <w:p>
@@ -3649,7 +3477,7 @@
         </w:tc>
         <w:tc>
           <w:tcPr>
-            <w:tcW w:w="6521" w:type="dxa"/>
+            <w:tcW w:w="6522" w:type="dxa"/>
             <w:tcBorders>
               <w:top w:val="single" w:sz="4" w:space="0" w:color="000000"/>
               <w:left w:val="single" w:sz="4" w:space="0" w:color="000000"/>
@@ -3688,19 +3516,7 @@
             </w:pPr>
             <w:r>
               <w:rPr/>
-              <w:t xml:space="preserve">Semana </w:t>
-            </w:r>
-            <w:r>
-              <w:rPr/>
-              <w:t>12</w:t>
-            </w:r>
-            <w:r>
-              <w:rPr/>
-              <w:t xml:space="preserve">, </w:t>
-            </w:r>
-            <w:r>
-              <w:rPr/>
-              <w:t>13, 14, 15 y 16</w:t>
+              <w:t>Semana 12, 13, 14, 15 y 16</w:t>
             </w:r>
           </w:p>
         </w:tc>
@@ -3786,23 +3602,7 @@
             </w:pPr>
             <w:r>
               <w:rPr/>
-              <w:t>Una (1</w:t>
-            </w:r>
-            <w:r>
-              <w:rPr/>
-              <w:t xml:space="preserve"> </w:t>
-            </w:r>
-            <w:r>
-              <w:rPr/>
-              <w:t xml:space="preserve">) </w:t>
-            </w:r>
-            <w:r>
-              <w:rPr/>
-              <w:t xml:space="preserve">guía de problemas </w:t>
-            </w:r>
-            <w:r>
-              <w:rPr/>
-              <w:t>y una (1) experiencia de laboratorio</w:t>
+              <w:t>Una (1 ) guía de problemas y una (1) experiencia de laboratorio</w:t>
             </w:r>
           </w:p>
           <w:p>
@@ -3879,6 +3679,373 @@
         </w:rPr>
       </w:r>
     </w:p>
+    <w:p>
+      <w:pPr>
+        <w:pStyle w:val="Normal"/>
+        <w:ind w:right="441" w:hanging="0"/>
+        <w:rPr>
+          <w:b/>
+          <w:b/>
+        </w:rPr>
+      </w:pPr>
+      <w:r>
+        <w:rPr>
+          <w:b/>
+        </w:rPr>
+      </w:r>
+    </w:p>
+    <w:tbl>
+      <w:tblPr>
+        <w:tblStyle w:val="Tablaconcuadrcula"/>
+        <w:tblW w:w="10070" w:type="dxa"/>
+        <w:jc w:val="left"/>
+        <w:tblInd w:w="-113" w:type="dxa"/>
+        <w:tblBorders/>
+        <w:tblCellMar>
+          <w:top w:w="0" w:type="dxa"/>
+          <w:left w:w="103" w:type="dxa"/>
+          <w:bottom w:w="0" w:type="dxa"/>
+          <w:right w:w="108" w:type="dxa"/>
+        </w:tblCellMar>
+        <w:tblLook w:noVBand="1" w:val="04a0" w:noHBand="0" w:lastColumn="0" w:firstColumn="1" w:lastRow="0" w:firstRow="1"/>
+      </w:tblPr>
+      <w:tblGrid>
+        <w:gridCol w:w="10070"/>
+      </w:tblGrid>
+      <w:tr>
+        <w:trPr>
+          <w:trHeight w:val="841" w:hRule="atLeast"/>
+        </w:trPr>
+        <w:tc>
+          <w:tcPr>
+            <w:tcW w:w="10070" w:type="dxa"/>
+            <w:tcBorders/>
+            <w:shd w:fill="auto" w:val="clear"/>
+          </w:tcPr>
+          <w:p>
+            <w:pPr>
+              <w:pStyle w:val="Normal"/>
+              <w:shd w:val="clear" w:color="auto" w:fill="FBE4D5" w:themeFill="accent2" w:themeFillTint="33"/>
+              <w:spacing w:lineRule="auto" w:line="240" w:before="0" w:after="0"/>
+              <w:ind w:right="441" w:hanging="0"/>
+              <w:rPr/>
+            </w:pPr>
+            <w:r>
+              <w:rPr>
+                <w:b/>
+              </w:rPr>
+              <w:t>P</w:t>
+            </w:r>
+            <w:r>
+              <w:rPr>
+                <w:b/>
+                <w:shd w:fill="FBE4D5" w:val="clear"/>
+              </w:rPr>
+              <w:t>ropuesta de evaluación</w:t>
+            </w:r>
+          </w:p>
+          <w:sdt>
+            <w:sdtPr>
+              <w:text/>
+              <w:id w:val="504901283"/>
+            </w:sdtPr>
+            <w:sdtContent>
+              <w:p>
+                <w:pPr>
+                  <w:pStyle w:val="Normal"/>
+                  <w:spacing w:lineRule="auto" w:line="240" w:before="0" w:after="0"/>
+                  <w:ind w:right="441" w:hanging="0"/>
+                  <w:rPr/>
+                </w:pPr>
+                <w:r>
+                  <w:rPr>
+                    <w:rStyle w:val="PlaceholderText"/>
+                  </w:rPr>
+                  <w:t>Evaluación continua, con un parcial práctico al final de cada unidad</w:t>
+                </w:r>
+              </w:p>
+            </w:sdtContent>
+          </w:sdt>
+          <w:p>
+            <w:pPr>
+              <w:pStyle w:val="Normal"/>
+              <w:spacing w:lineRule="auto" w:line="240" w:before="0" w:after="0"/>
+              <w:ind w:right="441" w:hanging="0"/>
+              <w:rPr>
+                <w:b/>
+                <w:b/>
+              </w:rPr>
+            </w:pPr>
+            <w:r>
+              <w:rPr>
+                <w:b/>
+              </w:rPr>
+            </w:r>
+          </w:p>
+          <w:p>
+            <w:pPr>
+              <w:pStyle w:val="Normal"/>
+              <w:tabs>
+                <w:tab w:val="left" w:pos="5783" w:leader="none"/>
+                <w:tab w:val="left" w:pos="8895" w:leader="none"/>
+              </w:tabs>
+              <w:spacing w:lineRule="auto" w:line="240" w:before="0" w:after="0"/>
+              <w:ind w:right="441" w:hanging="0"/>
+              <w:rPr/>
+            </w:pPr>
+            <w:sdt>
+              <w:sdtPr>
+                <w:id w:val="1696976198"/>
+              </w:sdtPr>
+              <w:sdtContent>
+                <w:r>
+                  <w:rPr>
+                    <w:b/>
+                    <w:shd w:fill="FBE4D5" w:val="clear"/>
+                  </w:rPr>
+                  <w:t>Asignatura posible de ser promocionada sin examen final</w:t>
+                </w:r>
+              </w:sdtContent>
+            </w:sdt>
+            <w:r>
+              <w:rPr>
+                <w:b/>
+              </w:rPr>
+              <w:tab/>
+            </w:r>
+            <w:r>
+              <w:rPr>
+                <w:b/>
+              </w:rPr>
+              <w:t>Si</w:t>
+            </w:r>
+          </w:p>
+          <w:p>
+            <w:pPr>
+              <w:pStyle w:val="Normal"/>
+              <w:tabs>
+                <w:tab w:val="left" w:pos="5783" w:leader="none"/>
+                <w:tab w:val="left" w:pos="8895" w:leader="none"/>
+              </w:tabs>
+              <w:spacing w:lineRule="auto" w:line="240" w:before="0" w:after="0"/>
+              <w:ind w:right="441" w:hanging="0"/>
+              <w:rPr>
+                <w:b/>
+                <w:b/>
+              </w:rPr>
+            </w:pPr>
+            <w:r>
+              <w:rPr>
+                <w:b/>
+              </w:rPr>
+            </w:r>
+          </w:p>
+          <w:p>
+            <w:pPr>
+              <w:pStyle w:val="Normal"/>
+              <w:shd w:val="clear" w:color="auto" w:fill="FBE4D5" w:themeFill="accent2" w:themeFillTint="33"/>
+              <w:tabs>
+                <w:tab w:val="left" w:pos="5783" w:leader="none"/>
+                <w:tab w:val="left" w:pos="8895" w:leader="none"/>
+              </w:tabs>
+              <w:spacing w:lineRule="auto" w:line="240" w:before="0" w:after="0"/>
+              <w:ind w:right="441" w:hanging="0"/>
+              <w:rPr/>
+            </w:pPr>
+            <w:sdt>
+              <w:sdtPr>
+                <w:id w:val="423247196"/>
+              </w:sdtPr>
+              <w:sdtContent>
+                <w:r>
+                  <w:rPr>
+                    <w:b/>
+                  </w:rPr>
+                  <w:t>Características del Sistema de Promoción</w:t>
+                </w:r>
+              </w:sdtContent>
+            </w:sdt>
+          </w:p>
+          <w:p>
+            <w:pPr>
+              <w:pStyle w:val="Normal"/>
+              <w:spacing w:lineRule="auto" w:line="240" w:before="0" w:after="0"/>
+              <w:ind w:right="441" w:hanging="0"/>
+              <w:rPr/>
+            </w:pPr>
+            <w:r>
+              <w:rPr>
+                <w:rStyle w:val="PlaceholderText"/>
+              </w:rPr>
+              <w:t>E</w:t>
+            </w:r>
+            <w:r>
+              <w:rPr>
+                <w:rStyle w:val="PlaceholderText"/>
+              </w:rPr>
+              <w:t xml:space="preserve">l estudiante </w:t>
+            </w:r>
+            <w:r>
+              <w:rPr>
+                <w:rStyle w:val="PlaceholderText"/>
+              </w:rPr>
+              <w:t xml:space="preserve">debe obtener </w:t>
+            </w:r>
+            <w:r>
+              <w:rPr>
+                <w:rStyle w:val="PlaceholderText"/>
+              </w:rPr>
+              <w:t xml:space="preserve">8 puntos o más en cada una de las instancias evaluativas en primera instancia. Para acceder a la promoción se requiere tener el 75% de asistencia a las clases teórico-prácticas y entregar los trabajos prácticos en tiempo y forma. </w:t>
+            </w:r>
+          </w:p>
+          <w:p>
+            <w:pPr>
+              <w:pStyle w:val="Normal"/>
+              <w:spacing w:lineRule="auto" w:line="240" w:before="0" w:after="0"/>
+              <w:ind w:right="441" w:hanging="0"/>
+              <w:rPr>
+                <w:b/>
+                <w:b/>
+              </w:rPr>
+            </w:pPr>
+            <w:r>
+              <w:rPr>
+                <w:b/>
+              </w:rPr>
+            </w:r>
+          </w:p>
+          <w:p>
+            <w:pPr>
+              <w:pStyle w:val="Normal"/>
+              <w:shd w:val="clear" w:color="auto" w:fill="FCEBE0"/>
+              <w:spacing w:lineRule="auto" w:line="240" w:before="0" w:after="0"/>
+              <w:ind w:right="441" w:hanging="0"/>
+              <w:rPr/>
+            </w:pPr>
+            <w:r>
+              <w:rPr>
+                <w:b/>
+              </w:rPr>
+              <w:t>Requisitos de acreditación</w:t>
+            </w:r>
+          </w:p>
+          <w:sdt>
+            <w:sdtPr>
+              <w:text/>
+              <w:id w:val="1544928156"/>
+            </w:sdtPr>
+            <w:sdtContent>
+              <w:p>
+                <w:pPr>
+                  <w:pStyle w:val="Normal"/>
+                  <w:spacing w:lineRule="auto" w:line="240" w:before="0" w:after="0"/>
+                  <w:ind w:right="441" w:hanging="0"/>
+                  <w:rPr/>
+                </w:pPr>
+                <w:r>
+                  <w:rPr>
+                    <w:rStyle w:val="PlaceholderText"/>
+                  </w:rPr>
+                  <w:t>Esta asignatura prevé tres tipos de acreditación:</w:t>
+                </w:r>
+              </w:p>
+              <w:p>
+                <w:pPr>
+                  <w:pStyle w:val="Normal"/>
+                  <w:spacing w:lineRule="auto" w:line="240" w:before="0" w:after="0"/>
+                  <w:ind w:right="441" w:hanging="0"/>
+                  <w:rPr/>
+                </w:pPr>
+                <w:r>
+                  <w:rPr>
+                    <w:rStyle w:val="PlaceholderText"/>
+                  </w:rPr>
+                  <w:t xml:space="preserve">- Acreditación sin examen final (promoción): El mismo dependerá de que </w:t>
+                </w:r>
+                <w:bookmarkStart w:id="2" w:name="__DdeLink__326_1980106093"/>
+                <w:r>
+                  <w:rPr>
+                    <w:rStyle w:val="PlaceholderText"/>
+                  </w:rPr>
+                  <w:t>el estudiante obtenga 8 puntos o más en cada una de las instancias evaluativas en primera instancia. Para acceder a la promoción se requiere tener el 75% de asistencia a las clases teórico – prácticas y entregar los trabajos prácticos en tiempo y forma.</w:t>
+                </w:r>
+                <w:bookmarkEnd w:id="2"/>
+              </w:p>
+              <w:p>
+                <w:pPr>
+                  <w:pStyle w:val="Normal"/>
+                  <w:spacing w:lineRule="auto" w:line="240" w:before="0" w:after="0"/>
+                  <w:ind w:right="441" w:hanging="0"/>
+                  <w:rPr/>
+                </w:pPr>
+                <w:r>
+                  <w:rPr>
+                    <w:rStyle w:val="PlaceholderText"/>
+                  </w:rPr>
+                  <w:t>- Acreditación con examen final regular. El mismo será una instancia integradora de los contenidos trabajados durante la cursada. Para acceder a este se deberán tener regularizados los trabajos prácticos y tener el 75% de asistencia a las clases teórico-prácticas.</w:t>
+                </w:r>
+              </w:p>
+              <w:p>
+                <w:pPr>
+                  <w:pStyle w:val="Normal"/>
+                  <w:spacing w:lineRule="auto" w:line="240" w:before="0" w:after="0"/>
+                  <w:ind w:right="441" w:hanging="0"/>
+                  <w:rPr/>
+                </w:pPr>
+                <w:r>
+                  <w:rPr>
+                    <w:rStyle w:val="PlaceholderText"/>
+                  </w:rPr>
+                  <w:t>- Acreditación con examen final libre. El mismo podrá llevarse delante de acuerdo a los lineamientos institucionales del reglamento de estudios de la UNRN.</w:t>
+                </w:r>
+              </w:p>
+              <w:p>
+                <w:pPr>
+                  <w:pStyle w:val="Normal"/>
+                  <w:spacing w:lineRule="auto" w:line="240" w:before="0" w:after="0"/>
+                  <w:ind w:right="441" w:hanging="0"/>
+                  <w:rPr>
+                    <w:rStyle w:val="PlaceholderText"/>
+                  </w:rPr>
+                </w:pPr>
+                <w:r>
+                  <w:rPr/>
+                </w:r>
+              </w:p>
+              <w:p>
+                <w:pPr>
+                  <w:pStyle w:val="Normal"/>
+                  <w:shd w:val="clear" w:color="auto" w:fill="FBE4D5" w:themeFill="accent2" w:themeFillTint="33"/>
+                  <w:spacing w:lineRule="auto" w:line="240" w:before="0" w:after="0"/>
+                  <w:ind w:right="441" w:hanging="0"/>
+                  <w:rPr/>
+                </w:pPr>
+                <w:r>
+                  <w:rPr>
+                    <w:b/>
+                  </w:rPr>
+                  <w:t>Fechas tentativas de evaluaciones previstas</w:t>
+                </w:r>
+              </w:p>
+              <w:p>
+                <w:pPr>
+                  <w:pStyle w:val="Normal"/>
+                  <w:spacing w:lineRule="auto" w:line="240" w:before="0" w:after="0"/>
+                  <w:ind w:right="441" w:hanging="0"/>
+                  <w:rPr/>
+                </w:pPr>
+                <w:r>
+                  <w:rPr>
+                    <w:rStyle w:val="PlaceholderText"/>
+                  </w:rPr>
+                  <w:t>Al final de cada unidad. Para el curso 2019 se han previsto en las siguientes fechas: 28/03/19, 25/04/2019, 30/05/2019 y 18/06/2019</w:t>
+                </w:r>
+              </w:p>
+            </w:sdtContent>
+          </w:sdt>
+        </w:tc>
+      </w:tr>
+    </w:tbl>
     <w:p>
       <w:pPr>
         <w:pStyle w:val="Normal"/>
@@ -3984,13 +4151,7 @@
               <w:rPr>
                 <w:b/>
               </w:rPr>
-              <w:t>201</w:t>
-            </w:r>
-            <w:r>
-              <w:rPr>
-                <w:b/>
-              </w:rPr>
-              <w:t>9</w:t>
+              <w:t>2019</w:t>
             </w:r>
           </w:p>
         </w:tc>
@@ -4048,13 +4209,7 @@
               <w:rPr>
                 <w:b/>
               </w:rPr>
-              <w:t>202</w:t>
-            </w:r>
-            <w:r>
-              <w:rPr>
-                <w:b/>
-              </w:rPr>
-              <w:t>1</w:t>
+              <w:t>2021</w:t>
             </w:r>
           </w:p>
         </w:tc>
@@ -4561,7 +4716,6 @@
     <w:rPrDefault>
       <w:rPr>
         <w:rFonts w:ascii="Calibri" w:hAnsi="Calibri" w:eastAsia="Calibri" w:cs="Calibri"/>
-        <w:sz w:val="22"/>
         <w:szCs w:val="22"/>
         <w:lang w:val="es-AR" w:eastAsia="es-AR" w:bidi="ar-SA"/>
       </w:rPr>
@@ -5108,6 +5262,14 @@
       <w:lang w:val="zxx" w:eastAsia="zxx" w:bidi="zxx"/>
     </w:rPr>
   </w:style>
+  <w:style w:type="character" w:styleId="PlaceholderText">
+    <w:name w:val="Placeholder Text"/>
+    <w:basedOn w:val="DefaultParagraphFont"/>
+    <w:qFormat/>
+    <w:rPr>
+      <w:color w:val="808080"/>
+    </w:rPr>
+  </w:style>
   <w:style w:type="paragraph" w:styleId="Heading">
     <w:name w:val="Heading"/>
     <w:basedOn w:val="Normal"/>

</xml_diff>